<commit_message>
Updated Resume, and changed an about card.
</commit_message>
<xml_diff>
--- a/src/assets/Carlos-Garcia-Resume-08-22.docx
+++ b/src/assets/Carlos-Garcia-Resume-08-22.docx
@@ -1176,7 +1176,13 @@
                     <w:jc w:val="center"/>
                   </w:pPr>
                   <w:r>
-                    <w:t>07/2019 – 12/2018</w:t>
+                    <w:t>07/201</w:t>
+                  </w:r>
+                  <w:r>
+                    <w:t>8</w:t>
+                  </w:r>
+                  <w:r>
+                    <w:t xml:space="preserve"> – 12/2018</w:t>
                   </w:r>
                 </w:p>
               </w:tc>

</xml_diff>